<commit_message>
Update List of Team Memebers
</commit_message>
<xml_diff>
--- a/netcore/Documentation/Documentation.docx
+++ b/netcore/Documentation/Documentation.docx
@@ -340,21 +340,7 @@
         <w:rPr>
           <w:rFonts w:asciiTheme="majorBidi" w:hAnsiTheme="majorBidi" w:cstheme="majorBidi"/>
         </w:rPr>
-        <w:t xml:space="preserve">Not keeping up with the multiple payment methods such as Visa, MasterCard, </w:t>
-      </w:r>
-      <w:proofErr w:type="spellStart"/>
-      <w:r>
-        <w:rPr>
-          <w:rFonts w:asciiTheme="majorBidi" w:hAnsiTheme="majorBidi" w:cstheme="majorBidi"/>
-        </w:rPr>
-        <w:t>Fawry</w:t>
-      </w:r>
-      <w:proofErr w:type="spellEnd"/>
-      <w:r>
-        <w:rPr>
-          <w:rFonts w:asciiTheme="majorBidi" w:hAnsiTheme="majorBidi" w:cstheme="majorBidi"/>
-        </w:rPr>
-        <w:t>, and others.</w:t>
+        <w:t>Not keeping up with the multiple payment methods such as Visa, MasterCard, Fawry, and others.</w:t>
       </w:r>
     </w:p>
     <w:p>
@@ -3235,21 +3221,7 @@
         <w:rPr>
           <w:rFonts w:asciiTheme="majorBidi" w:hAnsiTheme="majorBidi" w:cstheme="majorBidi"/>
         </w:rPr>
-        <w:t xml:space="preserve">"Building Web Applications with ASP.NET Core and MongoDB" by Rajeev </w:t>
-      </w:r>
-      <w:proofErr w:type="spellStart"/>
-      <w:r>
-        <w:rPr>
-          <w:rFonts w:asciiTheme="majorBidi" w:hAnsiTheme="majorBidi" w:cstheme="majorBidi"/>
-        </w:rPr>
-        <w:t>Sakhuja</w:t>
-      </w:r>
-      <w:proofErr w:type="spellEnd"/>
-      <w:r>
-        <w:rPr>
-          <w:rFonts w:asciiTheme="majorBidi" w:hAnsiTheme="majorBidi" w:cstheme="majorBidi"/>
-        </w:rPr>
-        <w:t xml:space="preserve">: </w:t>
+        <w:t xml:space="preserve">"Building Web Applications with ASP.NET Core and MongoDB" by Rajeev Sakhuja: </w:t>
       </w:r>
       <w:hyperlink r:id="rId23" w:history="1">
         <w:r>
@@ -3277,21 +3249,7 @@
         <w:rPr>
           <w:rFonts w:asciiTheme="majorBidi" w:hAnsiTheme="majorBidi" w:cstheme="majorBidi"/>
         </w:rPr>
-        <w:t xml:space="preserve">"Learn ASP.NET Core 3.1" by </w:t>
-      </w:r>
-      <w:proofErr w:type="spellStart"/>
-      <w:r>
-        <w:rPr>
-          <w:rFonts w:asciiTheme="majorBidi" w:hAnsiTheme="majorBidi" w:cstheme="majorBidi"/>
-        </w:rPr>
-        <w:t>Kudvenkat</w:t>
-      </w:r>
-      <w:proofErr w:type="spellEnd"/>
-      <w:r>
-        <w:rPr>
-          <w:rFonts w:asciiTheme="majorBidi" w:hAnsiTheme="majorBidi" w:cstheme="majorBidi"/>
-        </w:rPr>
-        <w:t xml:space="preserve">: </w:t>
+        <w:t xml:space="preserve">"Learn ASP.NET Core 3.1" by Kudvenkat: </w:t>
       </w:r>
       <w:hyperlink r:id="rId24" w:history="1">
         <w:r>
@@ -4708,6 +4666,7 @@
     <w:lsdException w:name="HTML Sample" w:semiHidden="1" w:unhideWhenUsed="1"/>
     <w:lsdException w:name="HTML Typewriter" w:semiHidden="1" w:unhideWhenUsed="1"/>
     <w:lsdException w:name="HTML Variable" w:semiHidden="1" w:unhideWhenUsed="1"/>
+    <w:lsdException w:name="Normal Table" w:semiHidden="1" w:unhideWhenUsed="1"/>
     <w:lsdException w:name="annotation subject" w:semiHidden="1" w:unhideWhenUsed="1"/>
     <w:lsdException w:name="No List" w:semiHidden="1" w:unhideWhenUsed="1"/>
     <w:lsdException w:name="Outline List 1" w:semiHidden="1" w:unhideWhenUsed="1"/>
@@ -4750,8 +4709,11 @@
     <w:lsdException w:name="Table Contemporary" w:semiHidden="1" w:unhideWhenUsed="1"/>
     <w:lsdException w:name="Table Elegant" w:semiHidden="1" w:unhideWhenUsed="1"/>
     <w:lsdException w:name="Table Professional" w:semiHidden="1" w:unhideWhenUsed="1"/>
+    <w:lsdException w:name="Table Subtle 1" w:semiHidden="1" w:unhideWhenUsed="1"/>
     <w:lsdException w:name="Table Subtle 2" w:semiHidden="1" w:unhideWhenUsed="1"/>
     <w:lsdException w:name="Table Web 1" w:semiHidden="1" w:unhideWhenUsed="1"/>
+    <w:lsdException w:name="Table Web 2" w:semiHidden="1" w:unhideWhenUsed="1"/>
+    <w:lsdException w:name="Table Web 3" w:semiHidden="1" w:unhideWhenUsed="1"/>
     <w:lsdException w:name="Balloon Text" w:semiHidden="1" w:unhideWhenUsed="1"/>
     <w:lsdException w:name="Table Grid" w:uiPriority="39"/>
     <w:lsdException w:name="Table Theme" w:semiHidden="1" w:unhideWhenUsed="1"/>

</xml_diff>